<commit_message>
start working on EventHall class
</commit_message>
<xml_diff>
--- a/Seatting Arranger High Level Design.docx
+++ b/Seatting Arranger High Level Design.docx
@@ -1287,27 +1287,7 @@
           <w:sz w:val="27"/>
           <w:szCs w:val="27"/>
         </w:rPr>
-        <w:t xml:space="preserve">Generate a seating </w:t>
-      </w:r>
-      <w:proofErr w:type="gramStart"/>
-      <w:r>
-        <w:rPr>
-          <w:rFonts w:ascii="Times New Roman" w:eastAsia="Times New Roman" w:hAnsi="Times New Roman" w:cs="Times New Roman"/>
-          <w:color w:val="000000"/>
-          <w:sz w:val="27"/>
-          <w:szCs w:val="27"/>
-        </w:rPr>
-        <w:t>arrangement, and</w:t>
-      </w:r>
-      <w:proofErr w:type="gramEnd"/>
-      <w:r>
-        <w:rPr>
-          <w:rFonts w:ascii="Times New Roman" w:eastAsia="Times New Roman" w:hAnsi="Times New Roman" w:cs="Times New Roman"/>
-          <w:color w:val="000000"/>
-          <w:sz w:val="27"/>
-          <w:szCs w:val="27"/>
-        </w:rPr>
-        <w:t xml:space="preserve"> present it to the user. </w:t>
+        <w:t xml:space="preserve">Generate a seating arrangement and present it to the user. </w:t>
       </w:r>
     </w:p>
     <w:p>
@@ -1388,29 +1368,7 @@
           <w:sz w:val="27"/>
           <w:szCs w:val="27"/>
         </w:rPr>
-        <w:t xml:space="preserve">In order to achieve </w:t>
-      </w:r>
-      <w:proofErr w:type="spellStart"/>
-      <w:proofErr w:type="gramStart"/>
-      <w:r>
-        <w:rPr>
-          <w:rFonts w:ascii="Times New Roman" w:eastAsia="Times New Roman" w:hAnsi="Times New Roman" w:cs="Times New Roman"/>
-          <w:color w:val="000000"/>
-          <w:sz w:val="27"/>
-          <w:szCs w:val="27"/>
-        </w:rPr>
-        <w:t>it’s</w:t>
-      </w:r>
-      <w:proofErr w:type="spellEnd"/>
-      <w:proofErr w:type="gramEnd"/>
-      <w:r>
-        <w:rPr>
-          <w:rFonts w:ascii="Times New Roman" w:eastAsia="Times New Roman" w:hAnsi="Times New Roman" w:cs="Times New Roman"/>
-          <w:color w:val="000000"/>
-          <w:sz w:val="27"/>
-          <w:szCs w:val="27"/>
-        </w:rPr>
-        <w:t xml:space="preserve"> goals SA will use </w:t>
+        <w:t xml:space="preserve">In order to achieve its goals SA will use </w:t>
       </w:r>
       <w:r>
         <w:rPr>
@@ -1606,27 +1564,18 @@
           <w:sz w:val="27"/>
           <w:szCs w:val="27"/>
         </w:rPr>
-        <w:t xml:space="preserve"> create a guest list for a specific guest group. Meaning for each guest group </w:t>
-      </w:r>
-      <w:proofErr w:type="gramStart"/>
-      <w:r>
-        <w:rPr>
-          <w:rFonts w:ascii="Times New Roman" w:eastAsia="Times New Roman" w:hAnsi="Times New Roman" w:cs="Times New Roman"/>
-          <w:color w:val="000000"/>
-          <w:sz w:val="27"/>
-          <w:szCs w:val="27"/>
-        </w:rPr>
-        <w:t>an</w:t>
-      </w:r>
-      <w:proofErr w:type="gramEnd"/>
-      <w:r>
-        <w:rPr>
-          <w:rFonts w:ascii="Times New Roman" w:eastAsia="Times New Roman" w:hAnsi="Times New Roman" w:cs="Times New Roman"/>
-          <w:color w:val="000000"/>
-          <w:sz w:val="27"/>
-          <w:szCs w:val="27"/>
-        </w:rPr>
-        <w:t xml:space="preserve"> guest list instance will be created. </w:t>
+        <w:t xml:space="preserve"> create a guest list for a specific guest group. Meaning for each guest group a guest list instance will be created.</w:t>
+      </w:r>
+      <w:bookmarkStart w:id="0" w:name="_GoBack"/>
+      <w:bookmarkEnd w:id="0"/>
+      <w:r>
+        <w:rPr>
+          <w:rFonts w:ascii="Times New Roman" w:eastAsia="Times New Roman" w:hAnsi="Times New Roman" w:cs="Times New Roman"/>
+          <w:color w:val="000000"/>
+          <w:sz w:val="27"/>
+          <w:szCs w:val="27"/>
+        </w:rPr>
+        <w:t xml:space="preserve"> </w:t>
       </w:r>
     </w:p>
     <w:p>
@@ -1677,16 +1626,7 @@
           <w:sz w:val="27"/>
           <w:szCs w:val="27"/>
         </w:rPr>
-        <w:t>s</w:t>
-      </w:r>
-      <w:r>
-        <w:rPr>
-          <w:rFonts w:ascii="Times New Roman" w:hAnsi="Times New Roman" w:cs="Times New Roman"/>
-          <w:color w:val="000000"/>
-          <w:sz w:val="27"/>
-          <w:szCs w:val="27"/>
-        </w:rPr>
-        <w:t xml:space="preserve"> based on the number of seats.  </w:t>
+        <w:t xml:space="preserve">s based on the number of seats.  </w:t>
       </w:r>
     </w:p>
     <w:p>
@@ -1710,30 +1650,8 @@
           <w:sz w:val="27"/>
           <w:szCs w:val="27"/>
         </w:rPr>
-        <w:t xml:space="preserve">Event Hall: this class will include data structures that contains the classes </w:t>
-      </w:r>
-      <w:proofErr w:type="gramStart"/>
-      <w:r>
-        <w:rPr>
-          <w:rFonts w:ascii="Times New Roman" w:hAnsi="Times New Roman" w:cs="Times New Roman"/>
-          <w:color w:val="000000"/>
-          <w:sz w:val="27"/>
-          <w:szCs w:val="27"/>
-        </w:rPr>
-        <w:t>above, and</w:t>
-      </w:r>
-      <w:proofErr w:type="gramEnd"/>
-      <w:r>
-        <w:rPr>
-          <w:rFonts w:ascii="Times New Roman" w:hAnsi="Times New Roman" w:cs="Times New Roman"/>
-          <w:color w:val="000000"/>
-          <w:sz w:val="27"/>
-          <w:szCs w:val="27"/>
-        </w:rPr>
-        <w:t xml:space="preserve"> will be the class that the seating arrangement will be preformed on. </w:t>
-      </w:r>
-      <w:bookmarkStart w:id="0" w:name="_GoBack"/>
-      <w:bookmarkEnd w:id="0"/>
+        <w:t xml:space="preserve">Event Hall: this class will include data structures that contains the classes above and will be the class that the seating arrangement will be preformed on. </w:t>
+      </w:r>
     </w:p>
     <w:p>
       <w:pPr>
@@ -2678,6 +2596,7 @@
   <w:style w:type="character" w:default="1" w:styleId="DefaultParagraphFont">
     <w:name w:val="Default Paragraph Font"/>
     <w:uiPriority w:val="1"/>
+    <w:semiHidden/>
     <w:unhideWhenUsed/>
   </w:style>
   <w:style w:type="table" w:default="1" w:styleId="TableNormal">

</xml_diff>